<commit_message>
A few minor changed in the ui doc
</commit_message>
<xml_diff>
--- a/UI Design Document Template - A3.docx
+++ b/UI Design Document Template - A3.docx
@@ -365,18 +365,6 @@
         <w:rPr>
           <w:color w:val="EE0000"/>
         </w:rPr>
-      </w:pPr>
-    </w:p>
-    <w:p>
-      <w:pPr>
-        <w:pStyle w:val="ListParagraph"/>
-        <w:ind w:left="0"/>
-      </w:pPr>
-    </w:p>
-    <w:p>
-      <w:pPr>
-        <w:pStyle w:val="ListParagraph"/>
-        <w:ind w:left="0"/>
       </w:pPr>
     </w:p>
     <w:p>
@@ -1497,51 +1485,51 @@
           <w:bCs/>
           <w:color w:val="000000" w:themeColor="text1"/>
         </w:rPr>
+        <w:t>Location</w:t>
+      </w:r>
+      <w:r>
+        <w:rPr>
+          <w:color w:val="000000" w:themeColor="text1"/>
+        </w:rPr>
+        <w:t>: Within the Sidebar.</w:t>
+      </w:r>
+    </w:p>
+    <w:p>
+      <w:pPr>
+        <w:pStyle w:val="ListParagraph"/>
+        <w:rPr>
+          <w:noProof/>
+        </w:rPr>
+      </w:pPr>
+      <w:r>
+        <w:rPr>
+          <w:b/>
+          <w:bCs/>
+          <w:noProof/>
+        </w:rPr>
+        <w:t>Widget Used:</w:t>
+      </w:r>
+      <w:r>
+        <w:rPr>
+          <w:noProof/>
+        </w:rPr>
+        <w:t xml:space="preserve"> QDialog with QScrollArea</w:t>
+      </w:r>
+    </w:p>
+    <w:p>
+      <w:pPr>
+        <w:pStyle w:val="ListParagraph"/>
+        <w:rPr>
+          <w:noProof/>
+        </w:rPr>
+      </w:pPr>
+      <w:r>
+        <w:rPr>
+          <w:b/>
+          <w:bCs/>
+          <w:noProof/>
+        </w:rPr>
         <w:lastRenderedPageBreak/>
-        <w:t>Location</w:t>
-      </w:r>
-      <w:r>
-        <w:rPr>
-          <w:color w:val="000000" w:themeColor="text1"/>
-        </w:rPr>
-        <w:t>: Within the Sidebar.</w:t>
-      </w:r>
-    </w:p>
-    <w:p>
-      <w:pPr>
-        <w:pStyle w:val="ListParagraph"/>
-        <w:rPr>
-          <w:noProof/>
-        </w:rPr>
-      </w:pPr>
-      <w:r>
-        <w:rPr>
-          <w:b/>
-          <w:bCs/>
-          <w:noProof/>
-        </w:rPr>
-        <w:t>Widget Used:</w:t>
-      </w:r>
-      <w:r>
-        <w:rPr>
-          <w:noProof/>
-        </w:rPr>
-        <w:t xml:space="preserve"> QDialog with QScrollArea</w:t>
-      </w:r>
-    </w:p>
-    <w:p>
-      <w:pPr>
-        <w:pStyle w:val="ListParagraph"/>
-        <w:rPr>
-          <w:noProof/>
-        </w:rPr>
-      </w:pPr>
-      <w:r>
-        <w:rPr>
-          <w:b/>
-          <w:bCs/>
-          <w:noProof/>
-        </w:rPr>
         <w:t>Design Rationale</w:t>
       </w:r>
       <w:r>
@@ -1621,6 +1609,19 @@
         </w:rPr>
         <w:t xml:space="preserve"> by allowing users to revisit rules at any time.</w:t>
       </w:r>
+    </w:p>
+    <w:p>
+      <w:pPr>
+        <w:pStyle w:val="ListParagraph"/>
+        <w:ind w:left="1440"/>
+        <w:rPr>
+          <w:b/>
+          <w:bCs/>
+          <w:color w:val="000000" w:themeColor="text1"/>
+          <w:sz w:val="24"/>
+          <w:szCs w:val="24"/>
+        </w:rPr>
+      </w:pPr>
     </w:p>
     <w:p>
       <w:pPr>
@@ -2876,7 +2877,6 @@
           <w:bCs/>
           <w:color w:val="000000" w:themeColor="text1"/>
         </w:rPr>
-        <w:lastRenderedPageBreak/>
         <w:t>Design Rationale:</w:t>
       </w:r>
     </w:p>
@@ -2895,6 +2895,7 @@
         <w:rPr>
           <w:color w:val="000000" w:themeColor="text1"/>
         </w:rPr>
+        <w:lastRenderedPageBreak/>
         <w:t>Buttons are centered horizontally and placed below the player’s cards, matching the natural interaction flow.</w:t>
       </w:r>
     </w:p>

</xml_diff>

<commit_message>
Updated UI doc with references
</commit_message>
<xml_diff>
--- a/UI Design Document Template - A3.docx
+++ b/UI Design Document Template - A3.docx
@@ -342,19 +342,11 @@
           <w:color w:val="000000" w:themeColor="text1"/>
         </w:rPr>
       </w:pPr>
-      <w:proofErr w:type="gramStart"/>
-      <w:r>
-        <w:rPr>
-          <w:color w:val="000000" w:themeColor="text1"/>
-        </w:rPr>
-        <w:t>gameplay</w:t>
-      </w:r>
-      <w:proofErr w:type="gramEnd"/>
-      <w:r>
-        <w:rPr>
-          <w:color w:val="000000" w:themeColor="text1"/>
-        </w:rPr>
-        <w:t xml:space="preserve"> remains the primary focus.</w:t>
+      <w:r>
+        <w:rPr>
+          <w:color w:val="000000" w:themeColor="text1"/>
+        </w:rPr>
+        <w:t>gameplay remains the primary focus.</w:t>
       </w:r>
     </w:p>
     <w:p>
@@ -880,21 +872,7 @@
         <w:rPr>
           <w:color w:val="000000" w:themeColor="text1"/>
         </w:rPr>
-        <w:t xml:space="preserve">The statistics label is centered </w:t>
-      </w:r>
-      <w:proofErr w:type="gramStart"/>
-      <w:r>
-        <w:rPr>
-          <w:color w:val="000000" w:themeColor="text1"/>
-        </w:rPr>
-        <w:t>to</w:t>
-      </w:r>
-      <w:proofErr w:type="gramEnd"/>
-      <w:r>
-        <w:rPr>
-          <w:color w:val="000000" w:themeColor="text1"/>
-        </w:rPr>
-        <w:t xml:space="preserve"> balance the left-aligned menu button, creating visual symmetry (Gestalt: </w:t>
+        <w:t xml:space="preserve">The statistics label is centered to balance the left-aligned menu button, creating visual symmetry (Gestalt: </w:t>
       </w:r>
       <w:r>
         <w:rPr>
@@ -2146,21 +2124,7 @@
         <w:rPr>
           <w:color w:val="000000" w:themeColor="text1"/>
         </w:rPr>
-        <w:t xml:space="preserve">It </w:t>
-      </w:r>
-      <w:proofErr w:type="gramStart"/>
-      <w:r>
-        <w:rPr>
-          <w:color w:val="000000" w:themeColor="text1"/>
-        </w:rPr>
-        <w:t>contains of</w:t>
-      </w:r>
-      <w:proofErr w:type="gramEnd"/>
-      <w:r>
-        <w:rPr>
-          <w:color w:val="000000" w:themeColor="text1"/>
-        </w:rPr>
-        <w:t xml:space="preserve"> the Dealer and Player Section.</w:t>
+        <w:t>It contains of the Dealer and Player Section.</w:t>
       </w:r>
     </w:p>
     <w:p>
@@ -2612,21 +2576,7 @@
         <w:rPr>
           <w:color w:val="000000" w:themeColor="text1"/>
         </w:rPr>
-        <w:t xml:space="preserve">Blue border accents contrast with the dealer’s red section, helping users differentiate roles </w:t>
-      </w:r>
-      <w:proofErr w:type="gramStart"/>
-      <w:r>
-        <w:rPr>
-          <w:color w:val="000000" w:themeColor="text1"/>
-        </w:rPr>
-        <w:t>at a glance</w:t>
-      </w:r>
-      <w:proofErr w:type="gramEnd"/>
-      <w:r>
-        <w:rPr>
-          <w:color w:val="000000" w:themeColor="text1"/>
-        </w:rPr>
-        <w:t xml:space="preserve"> (Gestalt: Similarity and Contrast).</w:t>
+        <w:t>Blue border accents contrast with the dealer’s red section, helping users differentiate roles at a glance (Gestalt: Similarity and Contrast).</w:t>
       </w:r>
     </w:p>
     <w:p>
@@ -4143,15 +4093,108 @@
     <w:p>
       <w:pPr>
         <w:pStyle w:val="ListParagraph"/>
+        <w:ind w:left="1080"/>
+        <w:rPr>
+          <w:color w:val="000000" w:themeColor="text1"/>
+        </w:rPr>
+      </w:pPr>
+    </w:p>
+    <w:p>
+      <w:pPr>
+        <w:jc w:val="center"/>
+        <w:rPr>
+          <w:b/>
+          <w:bCs/>
+          <w:color w:val="000000" w:themeColor="text1"/>
+          <w:sz w:val="24"/>
+          <w:szCs w:val="24"/>
+        </w:rPr>
+      </w:pPr>
+      <w:r>
+        <w:rPr>
+          <w:b/>
+          <w:bCs/>
+          <w:color w:val="000000" w:themeColor="text1"/>
+          <w:sz w:val="24"/>
+          <w:szCs w:val="24"/>
+        </w:rPr>
+        <w:t>COLLABORATION</w:t>
+      </w:r>
+    </w:p>
+    <w:p>
+      <w:pPr>
+        <w:pStyle w:val="ListParagraph"/>
         <w:ind w:left="0"/>
         <w:rPr>
-          <w:b/>
-          <w:bCs/>
-          <w:color w:val="000000" w:themeColor="text1"/>
-          <w:sz w:val="24"/>
-          <w:szCs w:val="24"/>
-        </w:rPr>
-      </w:pPr>
+          <w:color w:val="000000" w:themeColor="text1"/>
+          <w:sz w:val="24"/>
+          <w:szCs w:val="24"/>
+        </w:rPr>
+      </w:pPr>
+      <w:r>
+        <w:rPr>
+          <w:b/>
+          <w:bCs/>
+          <w:color w:val="000000" w:themeColor="text1"/>
+          <w:sz w:val="24"/>
+          <w:szCs w:val="24"/>
+        </w:rPr>
+        <w:tab/>
+      </w:r>
+      <w:r>
+        <w:rPr>
+          <w:color w:val="000000" w:themeColor="text1"/>
+          <w:sz w:val="24"/>
+          <w:szCs w:val="24"/>
+        </w:rPr>
+        <w:t xml:space="preserve">We used </w:t>
+      </w:r>
+      <w:proofErr w:type="spellStart"/>
+      <w:r>
+        <w:rPr>
+          <w:color w:val="000000" w:themeColor="text1"/>
+          <w:sz w:val="24"/>
+          <w:szCs w:val="24"/>
+        </w:rPr>
+        <w:t>github</w:t>
+      </w:r>
+      <w:proofErr w:type="spellEnd"/>
+      <w:r>
+        <w:rPr>
+          <w:color w:val="000000" w:themeColor="text1"/>
+          <w:sz w:val="24"/>
+          <w:szCs w:val="24"/>
+        </w:rPr>
+        <w:t xml:space="preserve"> to collaborate for this assignment. Both the code and </w:t>
+      </w:r>
+      <w:r>
+        <w:rPr>
+          <w:color w:val="000000" w:themeColor="text1"/>
+          <w:sz w:val="24"/>
+          <w:szCs w:val="24"/>
+        </w:rPr>
+        <w:t>creation of the UI design doc was divided 50-50 between the two of us.</w:t>
+      </w:r>
+    </w:p>
+    <w:p>
+      <w:pPr>
+        <w:pStyle w:val="ListParagraph"/>
+        <w:ind w:left="0"/>
+        <w:rPr>
+          <w:color w:val="000000" w:themeColor="text1"/>
+          <w:sz w:val="24"/>
+          <w:szCs w:val="24"/>
+        </w:rPr>
+      </w:pPr>
+      <w:r>
+        <w:rPr>
+          <w:color w:val="000000" w:themeColor="text1"/>
+          <w:sz w:val="24"/>
+          <w:szCs w:val="24"/>
+        </w:rPr>
+        <w:tab/>
+        <w:t xml:space="preserve">Link to the demo video: </w:t>
+      </w:r>
     </w:p>
     <w:p>
       <w:pPr>
@@ -4196,25 +4239,7 @@
           <w:sz w:val="24"/>
           <w:szCs w:val="24"/>
         </w:rPr>
-        <w:t xml:space="preserve">Avery, N. (2012). 21 Card Game. [online] Planning </w:t>
-      </w:r>
-      <w:proofErr w:type="gramStart"/>
-      <w:r>
-        <w:rPr>
-          <w:color w:val="000000" w:themeColor="text1"/>
-          <w:sz w:val="24"/>
-          <w:szCs w:val="24"/>
-        </w:rPr>
-        <w:t>With</w:t>
-      </w:r>
-      <w:proofErr w:type="gramEnd"/>
-      <w:r>
-        <w:rPr>
-          <w:color w:val="000000" w:themeColor="text1"/>
-          <w:sz w:val="24"/>
-          <w:szCs w:val="24"/>
-        </w:rPr>
-        <w:t xml:space="preserve"> Kids. Available at: </w:t>
+        <w:t xml:space="preserve">Avery, N. (2012). 21 Card Game. [online] Planning With Kids. Available at: </w:t>
       </w:r>
       <w:hyperlink r:id="rId19" w:history="1">
         <w:r>
@@ -4282,6 +4307,32 @@
           <w:szCs w:val="24"/>
         </w:rPr>
       </w:pPr>
+      <w:r>
+        <w:rPr>
+          <w:color w:val="000000" w:themeColor="text1"/>
+          <w:sz w:val="24"/>
+          <w:szCs w:val="24"/>
+        </w:rPr>
+        <w:t xml:space="preserve">Riverbank Computing, 2025. PyQt6 Reference Guide. [online] Available at: </w:t>
+      </w:r>
+      <w:hyperlink r:id="rId20" w:history="1">
+        <w:r>
+          <w:rPr>
+            <w:rStyle w:val="Hyperlink"/>
+            <w:sz w:val="24"/>
+            <w:szCs w:val="24"/>
+          </w:rPr>
+          <w:t xml:space="preserve">https://www.riverbankcomputing.com/static/Docs/PyQt6/ </w:t>
+        </w:r>
+      </w:hyperlink>
+      <w:r>
+        <w:rPr>
+          <w:color w:val="000000" w:themeColor="text1"/>
+          <w:sz w:val="24"/>
+          <w:szCs w:val="24"/>
+        </w:rPr>
+        <w:t xml:space="preserve"> [Accessed 12 December 2025].</w:t>
+      </w:r>
     </w:p>
     <w:p>
       <w:pPr>
@@ -4302,12 +4353,625 @@
           <w:sz w:val="24"/>
           <w:szCs w:val="24"/>
         </w:rPr>
+        <w:t xml:space="preserve">Qt Company, 2025. </w:t>
+      </w:r>
+      <w:proofErr w:type="spellStart"/>
+      <w:r>
+        <w:rPr>
+          <w:color w:val="000000" w:themeColor="text1"/>
+          <w:sz w:val="24"/>
+          <w:szCs w:val="24"/>
+        </w:rPr>
+        <w:t>QGraphicsEffect</w:t>
+      </w:r>
+      <w:proofErr w:type="spellEnd"/>
+      <w:r>
+        <w:rPr>
+          <w:color w:val="000000" w:themeColor="text1"/>
+          <w:sz w:val="24"/>
+          <w:szCs w:val="24"/>
+        </w:rPr>
+        <w:t xml:space="preserve"> Class Reference. [online] Available at: </w:t>
+      </w:r>
+      <w:hyperlink r:id="rId21" w:history="1">
+        <w:r>
+          <w:rPr>
+            <w:rStyle w:val="Hyperlink"/>
+            <w:sz w:val="24"/>
+            <w:szCs w:val="24"/>
+          </w:rPr>
+          <w:t xml:space="preserve">https://doc.qt.io/qt-6/qgraphicseffect.html </w:t>
+        </w:r>
+      </w:hyperlink>
+      <w:r>
+        <w:rPr>
+          <w:color w:val="000000" w:themeColor="text1"/>
+          <w:sz w:val="24"/>
+          <w:szCs w:val="24"/>
+        </w:rPr>
+        <w:t xml:space="preserve"> [Accessed 13 December 2025].</w:t>
+      </w:r>
+    </w:p>
+    <w:p>
+      <w:pPr>
+        <w:pStyle w:val="ListParagraph"/>
+        <w:rPr>
+          <w:color w:val="000000" w:themeColor="text1"/>
+          <w:sz w:val="24"/>
+          <w:szCs w:val="24"/>
+        </w:rPr>
+      </w:pPr>
+      <w:r>
+        <w:rPr>
+          <w:color w:val="000000" w:themeColor="text1"/>
+          <w:sz w:val="24"/>
+          <w:szCs w:val="24"/>
+        </w:rPr>
+        <w:t>(Used this site to help with the card display)</w:t>
+      </w:r>
+    </w:p>
+    <w:p>
+      <w:pPr>
+        <w:pStyle w:val="ListParagraph"/>
+        <w:numPr>
+          <w:ilvl w:val="0"/>
+          <w:numId w:val="15"/>
+        </w:numPr>
+        <w:rPr>
+          <w:color w:val="000000" w:themeColor="text1"/>
+          <w:sz w:val="24"/>
+          <w:szCs w:val="24"/>
+        </w:rPr>
+      </w:pPr>
+      <w:r>
+        <w:rPr>
+          <w:color w:val="000000" w:themeColor="text1"/>
+          <w:sz w:val="24"/>
+          <w:szCs w:val="24"/>
+        </w:rPr>
+        <w:t xml:space="preserve">PyCharm Help. (2025). PyCharm Help. [online] Available at: </w:t>
+      </w:r>
+      <w:hyperlink r:id="rId22" w:history="1">
+        <w:r>
+          <w:rPr>
+            <w:rStyle w:val="Hyperlink"/>
+            <w:sz w:val="24"/>
+            <w:szCs w:val="24"/>
+          </w:rPr>
+          <w:t>https://www.jetbrains.com/help/pycharm/working-with-git-tutorial.html#create-test-prj</w:t>
+        </w:r>
+      </w:hyperlink>
+      <w:r>
+        <w:rPr>
+          <w:color w:val="000000" w:themeColor="text1"/>
+          <w:sz w:val="24"/>
+          <w:szCs w:val="24"/>
+        </w:rPr>
+        <w:t xml:space="preserve"> [Accessed 18 Dec. 2025].</w:t>
+      </w:r>
+    </w:p>
+    <w:p>
+      <w:pPr>
+        <w:pStyle w:val="ListParagraph"/>
+        <w:numPr>
+          <w:ilvl w:val="0"/>
+          <w:numId w:val="15"/>
+        </w:numPr>
+        <w:rPr>
+          <w:color w:val="000000" w:themeColor="text1"/>
+          <w:sz w:val="24"/>
+          <w:szCs w:val="24"/>
+        </w:rPr>
+      </w:pPr>
+      <w:r>
+        <w:rPr>
+          <w:color w:val="000000" w:themeColor="text1"/>
+          <w:sz w:val="24"/>
+          <w:szCs w:val="24"/>
+        </w:rPr>
+        <w:t xml:space="preserve">PyCharm Help. (2025). PyCharm Help. [online] Available at: </w:t>
+      </w:r>
+      <w:hyperlink r:id="rId23" w:history="1">
+        <w:r>
+          <w:rPr>
+            <w:rStyle w:val="Hyperlink"/>
+            <w:sz w:val="24"/>
+            <w:szCs w:val="24"/>
+          </w:rPr>
+          <w:t>https://www.jetbrains.com/help/pycharm/version-control-integration.html</w:t>
+        </w:r>
+      </w:hyperlink>
+      <w:r>
+        <w:rPr>
+          <w:color w:val="000000" w:themeColor="text1"/>
+          <w:sz w:val="24"/>
+          <w:szCs w:val="24"/>
+        </w:rPr>
+        <w:t xml:space="preserve"> [Accessed 18 Dec. 2025].</w:t>
+      </w:r>
+    </w:p>
+    <w:p>
+      <w:pPr>
+        <w:pStyle w:val="ListParagraph"/>
+        <w:rPr>
+          <w:color w:val="000000" w:themeColor="text1"/>
+          <w:sz w:val="24"/>
+          <w:szCs w:val="24"/>
+        </w:rPr>
+      </w:pPr>
+      <w:r>
+        <w:rPr>
+          <w:color w:val="000000" w:themeColor="text1"/>
+          <w:sz w:val="24"/>
+          <w:szCs w:val="24"/>
+        </w:rPr>
+        <w:t xml:space="preserve">(Used this site to connect </w:t>
+      </w:r>
+      <w:proofErr w:type="spellStart"/>
+      <w:r>
+        <w:rPr>
+          <w:color w:val="000000" w:themeColor="text1"/>
+          <w:sz w:val="24"/>
+          <w:szCs w:val="24"/>
+        </w:rPr>
+        <w:t>pycharm</w:t>
+      </w:r>
+      <w:proofErr w:type="spellEnd"/>
+      <w:r>
+        <w:rPr>
+          <w:color w:val="000000" w:themeColor="text1"/>
+          <w:sz w:val="24"/>
+          <w:szCs w:val="24"/>
+        </w:rPr>
+        <w:t xml:space="preserve"> to </w:t>
+      </w:r>
+      <w:proofErr w:type="spellStart"/>
+      <w:r>
+        <w:rPr>
+          <w:color w:val="000000" w:themeColor="text1"/>
+          <w:sz w:val="24"/>
+          <w:szCs w:val="24"/>
+        </w:rPr>
+        <w:t>github</w:t>
+      </w:r>
+      <w:proofErr w:type="spellEnd"/>
+      <w:r>
+        <w:rPr>
+          <w:color w:val="000000" w:themeColor="text1"/>
+          <w:sz w:val="24"/>
+          <w:szCs w:val="24"/>
+        </w:rPr>
+        <w:t xml:space="preserve">, we used </w:t>
+      </w:r>
+      <w:proofErr w:type="spellStart"/>
+      <w:r>
+        <w:rPr>
+          <w:color w:val="000000" w:themeColor="text1"/>
+          <w:sz w:val="24"/>
+          <w:szCs w:val="24"/>
+        </w:rPr>
+        <w:t>github</w:t>
+      </w:r>
+      <w:proofErr w:type="spellEnd"/>
+      <w:r>
+        <w:rPr>
+          <w:color w:val="000000" w:themeColor="text1"/>
+          <w:sz w:val="24"/>
+          <w:szCs w:val="24"/>
+        </w:rPr>
+        <w:t xml:space="preserve"> to collaborate on this assignment.)</w:t>
+      </w:r>
+    </w:p>
+    <w:p>
+      <w:pPr>
+        <w:pStyle w:val="ListParagraph"/>
+        <w:numPr>
+          <w:ilvl w:val="0"/>
+          <w:numId w:val="15"/>
+        </w:numPr>
+        <w:rPr>
+          <w:color w:val="000000" w:themeColor="text1"/>
+          <w:sz w:val="24"/>
+          <w:szCs w:val="24"/>
+        </w:rPr>
+      </w:pPr>
+      <w:r>
+        <w:rPr>
+          <w:color w:val="000000" w:themeColor="text1"/>
+          <w:sz w:val="24"/>
+          <w:szCs w:val="24"/>
+        </w:rPr>
+        <w:t xml:space="preserve">Stack Overflow. (n.d.). PyQt6 Application Crashes When Window is Moved or Resized During Video Capture with </w:t>
+      </w:r>
+      <w:proofErr w:type="spellStart"/>
+      <w:r>
+        <w:rPr>
+          <w:color w:val="000000" w:themeColor="text1"/>
+          <w:sz w:val="24"/>
+          <w:szCs w:val="24"/>
+        </w:rPr>
+        <w:t>opencv</w:t>
+      </w:r>
+      <w:proofErr w:type="spellEnd"/>
+      <w:r>
+        <w:rPr>
+          <w:color w:val="000000" w:themeColor="text1"/>
+          <w:sz w:val="24"/>
+          <w:szCs w:val="24"/>
+        </w:rPr>
+        <w:t xml:space="preserve">. [online] Available at: </w:t>
+      </w:r>
+      <w:hyperlink r:id="rId24" w:history="1">
+        <w:r>
+          <w:rPr>
+            <w:rStyle w:val="Hyperlink"/>
+            <w:sz w:val="24"/>
+            <w:szCs w:val="24"/>
+          </w:rPr>
+          <w:t>https://stackoverflow.com/questions/78352175/pyqt6-application-crashes-when-window-is-moved-or-resized-during-video-capture-w</w:t>
+        </w:r>
+      </w:hyperlink>
+      <w:r>
+        <w:rPr>
+          <w:color w:val="000000" w:themeColor="text1"/>
+          <w:sz w:val="24"/>
+          <w:szCs w:val="24"/>
+        </w:rPr>
+        <w:t xml:space="preserve"> [Accessed 18 Dec. 2025].</w:t>
+      </w:r>
+    </w:p>
+    <w:p>
+      <w:pPr>
+        <w:pStyle w:val="ListParagraph"/>
+        <w:rPr>
+          <w:color w:val="000000" w:themeColor="text1"/>
+          <w:sz w:val="24"/>
+          <w:szCs w:val="24"/>
+        </w:rPr>
+      </w:pPr>
+      <w:r>
+        <w:rPr>
+          <w:color w:val="000000" w:themeColor="text1"/>
+          <w:sz w:val="24"/>
+          <w:szCs w:val="24"/>
+        </w:rPr>
+        <w:t xml:space="preserve">(Our application was crashing upon resizing, this article helped us out </w:t>
+      </w:r>
+      <w:r>
+        <w:rPr>
+          <w:color w:val="000000" w:themeColor="text1"/>
+          <w:sz w:val="24"/>
+          <w:szCs w:val="24"/>
+        </w:rPr>
+        <w:t>a lot.)</w:t>
+      </w:r>
+    </w:p>
+    <w:p>
+      <w:pPr>
+        <w:pStyle w:val="ListParagraph"/>
+        <w:numPr>
+          <w:ilvl w:val="0"/>
+          <w:numId w:val="15"/>
+        </w:numPr>
+        <w:rPr>
+          <w:color w:val="000000" w:themeColor="text1"/>
+          <w:sz w:val="24"/>
+          <w:szCs w:val="24"/>
+        </w:rPr>
+      </w:pPr>
+      <w:r>
+        <w:rPr>
+          <w:color w:val="000000" w:themeColor="text1"/>
+          <w:sz w:val="24"/>
+          <w:szCs w:val="24"/>
+        </w:rPr>
+        <w:t xml:space="preserve">Geeksforgeeks.org. (2025). Welcome To Zscaler Directory Authentication. [online] Available at: </w:t>
+      </w:r>
+      <w:hyperlink r:id="rId25" w:history="1">
+        <w:r>
+          <w:rPr>
+            <w:rStyle w:val="Hyperlink"/>
+            <w:sz w:val="24"/>
+            <w:szCs w:val="24"/>
+          </w:rPr>
+          <w:t>https://www.geeksforgeeks.org/css/differen</w:t>
+        </w:r>
+        <w:r>
+          <w:rPr>
+            <w:rStyle w:val="Hyperlink"/>
+            <w:sz w:val="24"/>
+            <w:szCs w:val="24"/>
+          </w:rPr>
+          <w:t>c</w:t>
+        </w:r>
+        <w:r>
+          <w:rPr>
+            <w:rStyle w:val="Hyperlink"/>
+            <w:sz w:val="24"/>
+            <w:szCs w:val="24"/>
+          </w:rPr>
+          <w:t>e-between-inline-internal-and-external-css/</w:t>
+        </w:r>
+      </w:hyperlink>
+      <w:r>
+        <w:rPr>
+          <w:color w:val="000000" w:themeColor="text1"/>
+          <w:sz w:val="24"/>
+          <w:szCs w:val="24"/>
+        </w:rPr>
+        <w:t xml:space="preserve"> [Accessed 18 Dec. 2025].</w:t>
+      </w:r>
+    </w:p>
+    <w:p>
+      <w:pPr>
+        <w:pStyle w:val="ListParagraph"/>
+        <w:rPr>
+          <w:color w:val="000000" w:themeColor="text1"/>
+          <w:sz w:val="24"/>
+          <w:szCs w:val="24"/>
+        </w:rPr>
+      </w:pPr>
+      <w:r>
+        <w:rPr>
+          <w:color w:val="000000" w:themeColor="text1"/>
+          <w:sz w:val="24"/>
+          <w:szCs w:val="24"/>
+        </w:rPr>
+        <w:t xml:space="preserve">(This site helped us when a quick fix </w:t>
+      </w:r>
+      <w:r>
+        <w:rPr>
+          <w:color w:val="000000" w:themeColor="text1"/>
+          <w:sz w:val="24"/>
+          <w:szCs w:val="24"/>
+        </w:rPr>
+        <w:t xml:space="preserve">for our display styling messed our code, we had added inline styling to modify the </w:t>
+      </w:r>
+      <w:proofErr w:type="spellStart"/>
+      <w:r>
+        <w:rPr>
+          <w:color w:val="000000" w:themeColor="text1"/>
+          <w:sz w:val="24"/>
+          <w:szCs w:val="24"/>
+        </w:rPr>
+        <w:t>colour</w:t>
+      </w:r>
+      <w:proofErr w:type="spellEnd"/>
+      <w:r>
+        <w:rPr>
+          <w:color w:val="000000" w:themeColor="text1"/>
+          <w:sz w:val="24"/>
+          <w:szCs w:val="24"/>
+        </w:rPr>
+        <w:t xml:space="preserve"> of </w:t>
+      </w:r>
+      <w:r>
+        <w:rPr>
+          <w:color w:val="000000" w:themeColor="text1"/>
+          <w:sz w:val="24"/>
+          <w:szCs w:val="24"/>
+        </w:rPr>
+        <w:t>the text on our result display box. That didn’t go very well, not attaching that site since we didn’t go ahead with that approach after all. But this article helped us realize our mistake and fix it too.</w:t>
+      </w:r>
+      <w:r>
+        <w:rPr>
+          <w:color w:val="000000" w:themeColor="text1"/>
+          <w:sz w:val="24"/>
+          <w:szCs w:val="24"/>
+        </w:rPr>
+        <w:t>)</w:t>
+      </w:r>
+    </w:p>
+    <w:p>
+      <w:pPr>
+        <w:pStyle w:val="ListParagraph"/>
+        <w:numPr>
+          <w:ilvl w:val="0"/>
+          <w:numId w:val="15"/>
+        </w:numPr>
+        <w:rPr>
+          <w:color w:val="000000" w:themeColor="text1"/>
+          <w:sz w:val="24"/>
+          <w:szCs w:val="24"/>
+        </w:rPr>
+      </w:pPr>
+      <w:r>
+        <w:rPr>
+          <w:color w:val="000000" w:themeColor="text1"/>
+          <w:sz w:val="24"/>
+          <w:szCs w:val="24"/>
+        </w:rPr>
         <w:t>‌</w:t>
       </w:r>
+      <w:r>
+        <w:t xml:space="preserve"> </w:t>
+      </w:r>
+      <w:proofErr w:type="spellStart"/>
+      <w:r>
+        <w:rPr>
+          <w:color w:val="000000" w:themeColor="text1"/>
+          <w:sz w:val="24"/>
+          <w:szCs w:val="24"/>
+        </w:rPr>
+        <w:t>CodeQuestions</w:t>
+      </w:r>
+      <w:proofErr w:type="spellEnd"/>
+      <w:r>
+        <w:rPr>
+          <w:color w:val="000000" w:themeColor="text1"/>
+          <w:sz w:val="24"/>
+          <w:szCs w:val="24"/>
+        </w:rPr>
+        <w:t xml:space="preserve"> (2023). PyQt6 Programs | Animated Sidebar Menu Example. [online] YouTube. Available at: </w:t>
+      </w:r>
+      <w:hyperlink r:id="rId26" w:history="1">
+        <w:r>
+          <w:rPr>
+            <w:rStyle w:val="Hyperlink"/>
+            <w:sz w:val="24"/>
+            <w:szCs w:val="24"/>
+          </w:rPr>
+          <w:t>https://www.youtube.com/watch?v=KxHFFHqeqG0</w:t>
+        </w:r>
+      </w:hyperlink>
+      <w:r>
+        <w:rPr>
+          <w:color w:val="000000" w:themeColor="text1"/>
+          <w:sz w:val="24"/>
+          <w:szCs w:val="24"/>
+        </w:rPr>
+        <w:t xml:space="preserve"> [Accessed 18 Dec. 2025].</w:t>
+      </w:r>
+    </w:p>
+    <w:p>
+      <w:pPr>
+        <w:pStyle w:val="ListParagraph"/>
+        <w:rPr>
+          <w:color w:val="000000" w:themeColor="text1"/>
+          <w:sz w:val="24"/>
+          <w:szCs w:val="24"/>
+        </w:rPr>
+      </w:pPr>
+      <w:r>
+        <w:rPr>
+          <w:color w:val="000000" w:themeColor="text1"/>
+          <w:sz w:val="24"/>
+          <w:szCs w:val="24"/>
+        </w:rPr>
+        <w:t>(</w:t>
+      </w:r>
+      <w:r>
+        <w:rPr>
+          <w:color w:val="000000" w:themeColor="text1"/>
+          <w:sz w:val="24"/>
+          <w:szCs w:val="24"/>
+        </w:rPr>
+        <w:t>Sliding Sidebar tutorial for extra help we needed apart from the lab content)</w:t>
+      </w:r>
+    </w:p>
+    <w:p>
+      <w:pPr>
+        <w:pStyle w:val="ListParagraph"/>
+        <w:numPr>
+          <w:ilvl w:val="0"/>
+          <w:numId w:val="15"/>
+        </w:numPr>
+        <w:rPr>
+          <w:color w:val="000000" w:themeColor="text1"/>
+          <w:sz w:val="24"/>
+          <w:szCs w:val="24"/>
+        </w:rPr>
+      </w:pPr>
+      <w:r>
+        <w:rPr>
+          <w:color w:val="000000" w:themeColor="text1"/>
+          <w:sz w:val="24"/>
+          <w:szCs w:val="24"/>
+        </w:rPr>
+        <w:t xml:space="preserve">monotype (2022). Dynamic theme changing in </w:t>
+      </w:r>
+      <w:proofErr w:type="spellStart"/>
+      <w:r>
+        <w:rPr>
+          <w:color w:val="000000" w:themeColor="text1"/>
+          <w:sz w:val="24"/>
+          <w:szCs w:val="24"/>
+        </w:rPr>
+        <w:t>PyQt</w:t>
+      </w:r>
+      <w:proofErr w:type="spellEnd"/>
+      <w:r>
+        <w:rPr>
+          <w:color w:val="000000" w:themeColor="text1"/>
+          <w:sz w:val="24"/>
+          <w:szCs w:val="24"/>
+        </w:rPr>
+        <w:t xml:space="preserve"> application. [online] Stack Overflow. Available at: </w:t>
+      </w:r>
+      <w:hyperlink r:id="rId27" w:history="1">
+        <w:r>
+          <w:rPr>
+            <w:rStyle w:val="Hyperlink"/>
+            <w:sz w:val="24"/>
+            <w:szCs w:val="24"/>
+          </w:rPr>
+          <w:t>https://stackoverflow.com/questions/73914135/dynamic-theme-changing-in-pyqt-application</w:t>
+        </w:r>
+      </w:hyperlink>
+      <w:r>
+        <w:rPr>
+          <w:color w:val="000000" w:themeColor="text1"/>
+          <w:sz w:val="24"/>
+          <w:szCs w:val="24"/>
+        </w:rPr>
+        <w:t>.</w:t>
+      </w:r>
+    </w:p>
+    <w:p>
+      <w:pPr>
+        <w:pStyle w:val="ListParagraph"/>
+        <w:rPr>
+          <w:color w:val="000000" w:themeColor="text1"/>
+          <w:sz w:val="24"/>
+          <w:szCs w:val="24"/>
+        </w:rPr>
+      </w:pPr>
+      <w:r>
+        <w:rPr>
+          <w:color w:val="000000" w:themeColor="text1"/>
+          <w:sz w:val="24"/>
+          <w:szCs w:val="24"/>
+        </w:rPr>
+        <w:t>(</w:t>
+      </w:r>
+      <w:r>
+        <w:rPr>
+          <w:color w:val="000000" w:themeColor="text1"/>
+          <w:sz w:val="24"/>
+          <w:szCs w:val="24"/>
+        </w:rPr>
+        <w:t xml:space="preserve">how to apply different </w:t>
+      </w:r>
+      <w:proofErr w:type="spellStart"/>
+      <w:r>
+        <w:rPr>
+          <w:color w:val="000000" w:themeColor="text1"/>
+          <w:sz w:val="24"/>
+          <w:szCs w:val="24"/>
+        </w:rPr>
+        <w:t>colour</w:t>
+      </w:r>
+      <w:proofErr w:type="spellEnd"/>
+      <w:r>
+        <w:rPr>
+          <w:color w:val="000000" w:themeColor="text1"/>
+          <w:sz w:val="24"/>
+          <w:szCs w:val="24"/>
+        </w:rPr>
+        <w:t xml:space="preserve"> themes</w:t>
+      </w:r>
+      <w:r>
+        <w:rPr>
+          <w:color w:val="000000" w:themeColor="text1"/>
+          <w:sz w:val="24"/>
+          <w:szCs w:val="24"/>
+        </w:rPr>
+        <w:t>)</w:t>
+      </w:r>
+    </w:p>
+    <w:p>
+      <w:pPr>
+        <w:pStyle w:val="ListParagraph"/>
+        <w:rPr>
+          <w:color w:val="000000" w:themeColor="text1"/>
+          <w:sz w:val="24"/>
+          <w:szCs w:val="24"/>
+        </w:rPr>
+      </w:pPr>
     </w:p>
     <w:sectPr>
-      <w:headerReference w:type="default" r:id="rId20"/>
-      <w:footerReference w:type="default" r:id="rId21"/>
+      <w:headerReference w:type="default" r:id="rId28"/>
+      <w:footerReference w:type="default" r:id="rId29"/>
       <w:pgSz w:w="11900" w:h="16840"/>
       <w:pgMar w:top="586" w:right="1440" w:bottom="516" w:left="1014" w:header="708" w:footer="0" w:gutter="0"/>
       <w:cols w:space="708"/>
@@ -9465,6 +10129,18 @@
       <w:lang w:val="en-US"/>
     </w:rPr>
   </w:style>
+  <w:style w:type="character" w:styleId="FollowedHyperlink">
+    <w:name w:val="FollowedHyperlink"/>
+    <w:basedOn w:val="DefaultParagraphFont"/>
+    <w:uiPriority w:val="99"/>
+    <w:semiHidden/>
+    <w:unhideWhenUsed/>
+    <w:rsid w:val="00510C49"/>
+    <w:rPr>
+      <w:color w:val="954F72" w:themeColor="followedHyperlink"/>
+      <w:u w:val="single"/>
+    </w:rPr>
+  </w:style>
 </w:styles>
 </file>
 

</xml_diff>